<commit_message>
Little correction of v3
</commit_message>
<xml_diff>
--- a/dokumentation/TE3D.docx
+++ b/dokumentation/TE3D.docx
@@ -122,8 +122,6 @@
       <w:r>
         <w:t xml:space="preserve"> TE3D soll als Bibliothek erstellt werden, damit das Projekt überall eingebunden werden kann.</w:t>
       </w:r>
-      <w:bookmarkStart w:id="0" w:name="_GoBack"/>
-      <w:bookmarkEnd w:id="0"/>
     </w:p>
     <w:p/>
     <w:p>
@@ -1145,7 +1143,27 @@
         <w:rPr>
           <w:rStyle w:val="CodeZchn"/>
         </w:rPr>
-        <w:t>#include „abc“</w:t>
+        <w:t xml:space="preserve">#include </w:t>
+      </w:r>
+      <w:r>
+        <w:rPr>
+          <w:rStyle w:val="CodeZchn"/>
+        </w:rPr>
+        <w:t>"</w:t>
+      </w:r>
+      <w:bookmarkStart w:id="0" w:name="_GoBack"/>
+      <w:bookmarkEnd w:id="0"/>
+      <w:r>
+        <w:rPr>
+          <w:rStyle w:val="CodeZchn"/>
+        </w:rPr>
+        <w:t>abc</w:t>
+      </w:r>
+      <w:r>
+        <w:rPr>
+          <w:rStyle w:val="CodeZchn"/>
+        </w:rPr>
+        <w:t>"</w:t>
       </w:r>
       <w:r>
         <w:t>)</w:t>
@@ -4314,114 +4332,114 @@
   </dgm:ptLst>
   <dgm:cxnLst>
     <dgm:cxn modelId="{D26D2D20-D82B-4B44-8D4E-3FE21A7A2514}" srcId="{C4D9892A-061C-4CAB-935F-DF64260AD7A1}" destId="{C77C4FAE-54BD-4242-B652-B86D94B17455}" srcOrd="0" destOrd="0" parTransId="{64CE96AD-638C-4436-9A62-CCDF263CE3E8}" sibTransId="{663ED1DE-78A2-456F-B30C-A9071C29DBAE}"/>
-    <dgm:cxn modelId="{0A1539B2-6A1B-49CB-AE1C-469609075380}" type="presOf" srcId="{C4D9892A-061C-4CAB-935F-DF64260AD7A1}" destId="{D069B84C-B37B-48CF-A8FE-CBB4FFB0BC90}" srcOrd="0" destOrd="0" presId="urn:microsoft.com/office/officeart/2005/8/layout/orgChart1"/>
+    <dgm:cxn modelId="{04476BA5-1E72-47D8-B9B5-20E04F9EA930}" type="presOf" srcId="{18AD316C-D2BF-4ED8-9399-551D9712305A}" destId="{01E7881F-A951-445B-8F76-8D6E99995415}" srcOrd="1" destOrd="0" presId="urn:microsoft.com/office/officeart/2005/8/layout/orgChart1"/>
+    <dgm:cxn modelId="{4BF9B133-7A95-4C3B-BF54-E651CBCF9259}" type="presOf" srcId="{446027A3-FBFB-46B4-B7EB-84865BA94A25}" destId="{9E8ED3AD-604F-45E7-A163-E586DA92AA19}" srcOrd="0" destOrd="0" presId="urn:microsoft.com/office/officeart/2005/8/layout/orgChart1"/>
     <dgm:cxn modelId="{4BBD7D2E-DCB4-42FE-BBCD-57FF7C4A728C}" srcId="{BFCDE092-F7BD-4075-B773-A4948EA2CB59}" destId="{18AD316C-D2BF-4ED8-9399-551D9712305A}" srcOrd="0" destOrd="0" parTransId="{7755EA57-177D-4365-AE2A-F45996611014}" sibTransId="{4A997E22-1FD4-4DDE-AEB1-9ABE22269983}"/>
     <dgm:cxn modelId="{4F215271-8BB8-48BA-9107-3C885D74B4FF}" srcId="{8EEE36B8-23F4-41C9-8881-9A3EEA5D2978}" destId="{375FDBA1-6272-4F6F-93BE-D2B2EF42BF1F}" srcOrd="0" destOrd="0" parTransId="{A30E2721-8333-4105-BB03-DD428413DC72}" sibTransId="{D9E32534-71F3-4C09-8104-B2827D7D2BEE}"/>
-    <dgm:cxn modelId="{F6612ADE-CAD2-4535-A2C2-27C43FE12531}" type="presOf" srcId="{DA781EE7-BE17-4545-86F4-6CC92D9B3560}" destId="{5DF27336-1BD2-468D-931A-99C757A8A56E}" srcOrd="0" destOrd="0" presId="urn:microsoft.com/office/officeart/2005/8/layout/orgChart1"/>
-    <dgm:cxn modelId="{74973200-066C-4E43-B144-AA336D388DD4}" type="presOf" srcId="{7F9EDECC-7DC9-468D-8459-145A923B11D6}" destId="{7D5FF975-4565-40D2-84DF-B1245C21F133}" srcOrd="0" destOrd="0" presId="urn:microsoft.com/office/officeart/2005/8/layout/orgChart1"/>
+    <dgm:cxn modelId="{D6DF75B0-A77F-4ED0-BEB4-9956BB8CCF17}" type="presOf" srcId="{121BA388-12D6-4F7D-91FF-AAAA9180EA80}" destId="{9697D089-26D5-4B0E-AE22-57CA5AAAEE3D}" srcOrd="0" destOrd="0" presId="urn:microsoft.com/office/officeart/2005/8/layout/orgChart1"/>
     <dgm:cxn modelId="{891E310F-482F-4DBE-BEDC-3E865B628784}" srcId="{DA781EE7-BE17-4545-86F4-6CC92D9B3560}" destId="{C4D9892A-061C-4CAB-935F-DF64260AD7A1}" srcOrd="0" destOrd="0" parTransId="{EC93999C-BBD7-4F01-A2B4-7D5EA2655B8E}" sibTransId="{DF914E3D-CC70-438A-851C-EB8524985911}"/>
-    <dgm:cxn modelId="{00511541-A7E2-4E69-A499-AF9B4BC86AC9}" type="presOf" srcId="{C6766CD4-9664-47DE-9070-C5A36E044D37}" destId="{B4259FF6-D3B9-4FE0-8E56-B2250BCB2E99}" srcOrd="0" destOrd="0" presId="urn:microsoft.com/office/officeart/2005/8/layout/orgChart1"/>
-    <dgm:cxn modelId="{66E2DB00-DEEF-4767-ACD3-594CC1E37C1C}" type="presOf" srcId="{BFCDE092-F7BD-4075-B773-A4948EA2CB59}" destId="{04D833A6-388F-4FAC-87D6-613B99767F34}" srcOrd="1" destOrd="0" presId="urn:microsoft.com/office/officeart/2005/8/layout/orgChart1"/>
-    <dgm:cxn modelId="{147E5136-1247-4C3D-9804-08712BC11572}" type="presOf" srcId="{C77C4FAE-54BD-4242-B652-B86D94B17455}" destId="{B12CB3B3-1212-492B-AD1E-D16D60915652}" srcOrd="0" destOrd="0" presId="urn:microsoft.com/office/officeart/2005/8/layout/orgChart1"/>
-    <dgm:cxn modelId="{299E0D9A-D45C-4B2F-BF62-BC9B1C00FC22}" type="presOf" srcId="{121BA388-12D6-4F7D-91FF-AAAA9180EA80}" destId="{AB9CC9BE-1F43-4ECD-AACD-9BB106B91EBB}" srcOrd="1" destOrd="0" presId="urn:microsoft.com/office/officeart/2005/8/layout/orgChart1"/>
-    <dgm:cxn modelId="{CB545141-A38A-434F-8944-EFB27F3424DE}" type="presOf" srcId="{8EEE36B8-23F4-41C9-8881-9A3EEA5D2978}" destId="{9E92E996-47A3-4508-8A22-F4B0F4E7F1E9}" srcOrd="0" destOrd="0" presId="urn:microsoft.com/office/officeart/2005/8/layout/orgChart1"/>
-    <dgm:cxn modelId="{7B9C1125-B9A1-48B4-82AB-15E2A19C7F36}" type="presOf" srcId="{7755EA57-177D-4365-AE2A-F45996611014}" destId="{74B1D532-A03F-48E5-A9D7-DC531E84F43D}" srcOrd="0" destOrd="0" presId="urn:microsoft.com/office/officeart/2005/8/layout/orgChart1"/>
-    <dgm:cxn modelId="{E7FC315A-2912-4FBD-8A7A-41605D2FE02C}" type="presOf" srcId="{64CE96AD-638C-4436-9A62-CCDF263CE3E8}" destId="{6F23FF57-DEED-41BB-801F-8A60044E4E74}" srcOrd="0" destOrd="0" presId="urn:microsoft.com/office/officeart/2005/8/layout/orgChart1"/>
-    <dgm:cxn modelId="{3DC846A9-B0AE-445F-AA39-BB4D1BCAF2D2}" type="presOf" srcId="{121BA388-12D6-4F7D-91FF-AAAA9180EA80}" destId="{9697D089-26D5-4B0E-AE22-57CA5AAAEE3D}" srcOrd="0" destOrd="0" presId="urn:microsoft.com/office/officeart/2005/8/layout/orgChart1"/>
-    <dgm:cxn modelId="{24220245-11D2-4336-BFBC-F7C4C9C44611}" type="presOf" srcId="{8EEE36B8-23F4-41C9-8881-9A3EEA5D2978}" destId="{E6BB60CF-C4D8-4399-96CA-26CCF725DAE9}" srcOrd="1" destOrd="0" presId="urn:microsoft.com/office/officeart/2005/8/layout/orgChart1"/>
-    <dgm:cxn modelId="{C7E351C1-BA76-4299-872A-68C95221E34F}" type="presOf" srcId="{18AD316C-D2BF-4ED8-9399-551D9712305A}" destId="{A9BE640E-9EA5-461E-9389-2ED341FEDBB9}" srcOrd="0" destOrd="0" presId="urn:microsoft.com/office/officeart/2005/8/layout/orgChart1"/>
-    <dgm:cxn modelId="{FFA98215-FCC7-4CAD-BFDA-04B57BC6B637}" type="presOf" srcId="{446027A3-FBFB-46B4-B7EB-84865BA94A25}" destId="{9E8ED3AD-604F-45E7-A163-E586DA92AA19}" srcOrd="0" destOrd="0" presId="urn:microsoft.com/office/officeart/2005/8/layout/orgChart1"/>
-    <dgm:cxn modelId="{8E0CE425-4EF2-4A83-8682-B134A5786A33}" type="presOf" srcId="{38211BF4-8266-4C91-8BB9-6199C950A2A2}" destId="{FF3ADFD5-62FD-445D-8F51-89719E292555}" srcOrd="0" destOrd="0" presId="urn:microsoft.com/office/officeart/2005/8/layout/orgChart1"/>
-    <dgm:cxn modelId="{593177C7-A873-4DC2-A27F-5A817014B1D5}" type="presOf" srcId="{BFCDE092-F7BD-4075-B773-A4948EA2CB59}" destId="{11D4DBB8-5F6A-4578-8964-6D97F810E0A9}" srcOrd="0" destOrd="0" presId="urn:microsoft.com/office/officeart/2005/8/layout/orgChart1"/>
+    <dgm:cxn modelId="{C6918E0F-11A2-41DD-8B47-5EA7D5BA93ED}" type="presOf" srcId="{C77C4FAE-54BD-4242-B652-B86D94B17455}" destId="{1B0B1008-FCF2-4CE8-84F8-DC1964CC3C7E}" srcOrd="1" destOrd="0" presId="urn:microsoft.com/office/officeart/2005/8/layout/orgChart1"/>
+    <dgm:cxn modelId="{A7730EF8-CE18-4A02-A8FF-8C3A1BAC129C}" type="presOf" srcId="{0CD52D14-B692-4170-B620-14AC229E31A7}" destId="{5F0CCF09-3F7E-4A94-BB5F-6387D1ED3261}" srcOrd="0" destOrd="0" presId="urn:microsoft.com/office/officeart/2005/8/layout/orgChart1"/>
+    <dgm:cxn modelId="{BC2F6DC4-95E5-41F4-B371-B2C651D8A749}" type="presOf" srcId="{446027A3-FBFB-46B4-B7EB-84865BA94A25}" destId="{F145471A-484F-455B-805C-56A913AD96E4}" srcOrd="1" destOrd="0" presId="urn:microsoft.com/office/officeart/2005/8/layout/orgChart1"/>
+    <dgm:cxn modelId="{96528F06-5313-4866-9DDF-24CB61DB1998}" type="presOf" srcId="{7F9EDECC-7DC9-468D-8459-145A923B11D6}" destId="{7D5FF975-4565-40D2-84DF-B1245C21F133}" srcOrd="0" destOrd="0" presId="urn:microsoft.com/office/officeart/2005/8/layout/orgChart1"/>
+    <dgm:cxn modelId="{E6110A17-E915-4E31-AEB4-A20A056B0C1B}" type="presOf" srcId="{D4CC0AFF-2E26-4E26-95BC-C695A8C30913}" destId="{42D8F48D-2594-48B5-B543-A62FADBCE3FF}" srcOrd="0" destOrd="0" presId="urn:microsoft.com/office/officeart/2005/8/layout/orgChart1"/>
+    <dgm:cxn modelId="{AA3EA2D1-616B-4A3F-9A3A-FDCB7394BD34}" type="presOf" srcId="{A30E2721-8333-4105-BB03-DD428413DC72}" destId="{04E8822A-A480-4B20-AF4A-630F7CF26AE1}" srcOrd="0" destOrd="0" presId="urn:microsoft.com/office/officeart/2005/8/layout/orgChart1"/>
+    <dgm:cxn modelId="{2C2FB1E5-777C-4483-8481-073F6772BE5F}" type="presOf" srcId="{BFCDE092-F7BD-4075-B773-A4948EA2CB59}" destId="{11D4DBB8-5F6A-4578-8964-6D97F810E0A9}" srcOrd="0" destOrd="0" presId="urn:microsoft.com/office/officeart/2005/8/layout/orgChart1"/>
+    <dgm:cxn modelId="{DE9E2F90-A89D-4D99-85D2-F1F743DCFF06}" type="presOf" srcId="{C4D9892A-061C-4CAB-935F-DF64260AD7A1}" destId="{D069B84C-B37B-48CF-A8FE-CBB4FFB0BC90}" srcOrd="0" destOrd="0" presId="urn:microsoft.com/office/officeart/2005/8/layout/orgChart1"/>
+    <dgm:cxn modelId="{E44E4A88-1457-4334-B146-5271ACA14B8B}" type="presOf" srcId="{8F795029-DDC2-43A2-86F5-1954307F8B04}" destId="{04AF8B26-B6FE-4F82-A998-446CBB21CD96}" srcOrd="0" destOrd="0" presId="urn:microsoft.com/office/officeart/2005/8/layout/orgChart1"/>
     <dgm:cxn modelId="{A2D0C7A4-E08A-43D3-BF16-7F6ECCA08D95}" srcId="{446027A3-FBFB-46B4-B7EB-84865BA94A25}" destId="{BFCDE092-F7BD-4075-B773-A4948EA2CB59}" srcOrd="0" destOrd="0" parTransId="{7F9EDECC-7DC9-468D-8459-145A923B11D6}" sibTransId="{B621334F-5659-43F2-A00A-2D424098D3F9}"/>
-    <dgm:cxn modelId="{C4F478BF-7E8A-4C4F-AFE6-B5B8136285ED}" type="presOf" srcId="{375FDBA1-6272-4F6F-93BE-D2B2EF42BF1F}" destId="{22A00D16-DD51-4AEE-B2E8-1F1D2B559791}" srcOrd="1" destOrd="0" presId="urn:microsoft.com/office/officeart/2005/8/layout/orgChart1"/>
     <dgm:cxn modelId="{50DA23A1-F937-4FAE-A9AF-139A0EB893FA}" srcId="{C6766CD4-9664-47DE-9070-C5A36E044D37}" destId="{DA781EE7-BE17-4545-86F4-6CC92D9B3560}" srcOrd="0" destOrd="0" parTransId="{0CD52D14-B692-4170-B620-14AC229E31A7}" sibTransId="{3E966B5E-AA85-4647-B915-AD83B1CB5610}"/>
-    <dgm:cxn modelId="{E0685FF0-7BA8-4565-A734-DC64DB369C89}" type="presOf" srcId="{D4CC0AFF-2E26-4E26-95BC-C695A8C30913}" destId="{42D8F48D-2594-48B5-B543-A62FADBCE3FF}" srcOrd="0" destOrd="0" presId="urn:microsoft.com/office/officeart/2005/8/layout/orgChart1"/>
-    <dgm:cxn modelId="{A3A153A2-A9DF-4D55-B2D3-CA3580041A16}" type="presOf" srcId="{C6766CD4-9664-47DE-9070-C5A36E044D37}" destId="{6FF2F90D-2F54-4B20-9228-E5B5B358326D}" srcOrd="1" destOrd="0" presId="urn:microsoft.com/office/officeart/2005/8/layout/orgChart1"/>
-    <dgm:cxn modelId="{E03573DF-66CA-4DF5-9919-E89FCB338AC7}" type="presOf" srcId="{446027A3-FBFB-46B4-B7EB-84865BA94A25}" destId="{F145471A-484F-455B-805C-56A913AD96E4}" srcOrd="1" destOrd="0" presId="urn:microsoft.com/office/officeart/2005/8/layout/orgChart1"/>
+    <dgm:cxn modelId="{8D5532F3-DF43-48A3-B2E2-DCA6A420765E}" type="presOf" srcId="{8EEE36B8-23F4-41C9-8881-9A3EEA5D2978}" destId="{9E92E996-47A3-4508-8A22-F4B0F4E7F1E9}" srcOrd="0" destOrd="0" presId="urn:microsoft.com/office/officeart/2005/8/layout/orgChart1"/>
+    <dgm:cxn modelId="{B88532B2-35DF-40F6-9EEF-95E18A8E9C0E}" type="presOf" srcId="{121BA388-12D6-4F7D-91FF-AAAA9180EA80}" destId="{AB9CC9BE-1F43-4ECD-AACD-9BB106B91EBB}" srcOrd="1" destOrd="0" presId="urn:microsoft.com/office/officeart/2005/8/layout/orgChart1"/>
+    <dgm:cxn modelId="{1D6BAFB0-AB94-437D-8FC4-1D514B7861DE}" type="presOf" srcId="{18AD316C-D2BF-4ED8-9399-551D9712305A}" destId="{A9BE640E-9EA5-461E-9389-2ED341FEDBB9}" srcOrd="0" destOrd="0" presId="urn:microsoft.com/office/officeart/2005/8/layout/orgChart1"/>
+    <dgm:cxn modelId="{C548077A-117B-4CB2-A9F3-C12D9E1EFFC1}" type="presOf" srcId="{DA781EE7-BE17-4545-86F4-6CC92D9B3560}" destId="{5DF27336-1BD2-468D-931A-99C757A8A56E}" srcOrd="0" destOrd="0" presId="urn:microsoft.com/office/officeart/2005/8/layout/orgChart1"/>
+    <dgm:cxn modelId="{84AC06EF-D378-47C6-8581-311284D85231}" type="presOf" srcId="{BFCDE092-F7BD-4075-B773-A4948EA2CB59}" destId="{04D833A6-388F-4FAC-87D6-613B99767F34}" srcOrd="1" destOrd="0" presId="urn:microsoft.com/office/officeart/2005/8/layout/orgChart1"/>
+    <dgm:cxn modelId="{0A25406E-A16F-4358-8207-9381DC9EF08A}" type="presOf" srcId="{C77C4FAE-54BD-4242-B652-B86D94B17455}" destId="{B12CB3B3-1212-492B-AD1E-D16D60915652}" srcOrd="0" destOrd="0" presId="urn:microsoft.com/office/officeart/2005/8/layout/orgChart1"/>
     <dgm:cxn modelId="{F1C663A0-8BCC-46D4-BA34-44FEC52E5BD0}" srcId="{C77C4FAE-54BD-4242-B652-B86D94B17455}" destId="{8EEE36B8-23F4-41C9-8881-9A3EEA5D2978}" srcOrd="0" destOrd="0" parTransId="{38211BF4-8266-4C91-8BB9-6199C950A2A2}" sibTransId="{264B8EB3-0704-4B3C-B086-3D425D183725}"/>
-    <dgm:cxn modelId="{1668AD44-4028-4113-8F7C-34C901494065}" type="presOf" srcId="{8F795029-DDC2-43A2-86F5-1954307F8B04}" destId="{04AF8B26-B6FE-4F82-A998-446CBB21CD96}" srcOrd="0" destOrd="0" presId="urn:microsoft.com/office/officeart/2005/8/layout/orgChart1"/>
+    <dgm:cxn modelId="{1E5F976D-E9E8-412C-AE49-2ED65F3F6B02}" type="presOf" srcId="{EC93999C-BBD7-4F01-A2B4-7D5EA2655B8E}" destId="{496A0D39-29FA-4DA5-BEB7-DF0333E76D57}" srcOrd="0" destOrd="0" presId="urn:microsoft.com/office/officeart/2005/8/layout/orgChart1"/>
     <dgm:cxn modelId="{62A8942C-FE15-4B86-B0A6-47B722AC2EA7}" srcId="{C4D9892A-061C-4CAB-935F-DF64260AD7A1}" destId="{446027A3-FBFB-46B4-B7EB-84865BA94A25}" srcOrd="1" destOrd="0" parTransId="{EA9F09D1-2C28-4C54-92F8-B0A46A7B2D7B}" sibTransId="{B20D5DD0-20AF-4DE9-B2CB-56D8675140AC}"/>
-    <dgm:cxn modelId="{BD9C5602-9FCB-479F-958F-A54AE68AC1A5}" type="presOf" srcId="{C4D9892A-061C-4CAB-935F-DF64260AD7A1}" destId="{240090B1-72A2-4991-BD28-88902FFFE3A6}" srcOrd="1" destOrd="0" presId="urn:microsoft.com/office/officeart/2005/8/layout/orgChart1"/>
-    <dgm:cxn modelId="{481F8F72-D0E4-4A6C-8971-E5052F1DF233}" type="presOf" srcId="{A30E2721-8333-4105-BB03-DD428413DC72}" destId="{04E8822A-A480-4B20-AF4A-630F7CF26AE1}" srcOrd="0" destOrd="0" presId="urn:microsoft.com/office/officeart/2005/8/layout/orgChart1"/>
-    <dgm:cxn modelId="{7F3C8873-47E3-4A40-AEE1-27E941C351E1}" type="presOf" srcId="{375FDBA1-6272-4F6F-93BE-D2B2EF42BF1F}" destId="{194E2BC8-5D27-4203-AB1D-EF66A9EEC3C0}" srcOrd="0" destOrd="0" presId="urn:microsoft.com/office/officeart/2005/8/layout/orgChart1"/>
-    <dgm:cxn modelId="{C54E3589-F732-4C79-9169-8700EC689878}" type="presOf" srcId="{DA781EE7-BE17-4545-86F4-6CC92D9B3560}" destId="{AE5FBF60-7570-4F07-A392-AB1759227292}" srcOrd="1" destOrd="0" presId="urn:microsoft.com/office/officeart/2005/8/layout/orgChart1"/>
-    <dgm:cxn modelId="{AA175DCF-4ADF-43FB-8A8C-AA83681876CC}" type="presOf" srcId="{C77C4FAE-54BD-4242-B652-B86D94B17455}" destId="{1B0B1008-FCF2-4CE8-84F8-DC1964CC3C7E}" srcOrd="1" destOrd="0" presId="urn:microsoft.com/office/officeart/2005/8/layout/orgChart1"/>
-    <dgm:cxn modelId="{C4BDB906-B02E-4218-BEBB-5C1AE1F6298E}" type="presOf" srcId="{0CD52D14-B692-4170-B620-14AC229E31A7}" destId="{5F0CCF09-3F7E-4A94-BB5F-6387D1ED3261}" srcOrd="0" destOrd="0" presId="urn:microsoft.com/office/officeart/2005/8/layout/orgChart1"/>
-    <dgm:cxn modelId="{BD97B932-6C66-4C1D-B9E5-458AF44F89B8}" type="presOf" srcId="{EA9F09D1-2C28-4C54-92F8-B0A46A7B2D7B}" destId="{72BA37CF-2237-4CC9-BF82-FBC5CB034E85}" srcOrd="0" destOrd="0" presId="urn:microsoft.com/office/officeart/2005/8/layout/orgChart1"/>
+    <dgm:cxn modelId="{AD9967E2-E22F-4166-8C69-A09636DABC43}" type="presOf" srcId="{375FDBA1-6272-4F6F-93BE-D2B2EF42BF1F}" destId="{194E2BC8-5D27-4203-AB1D-EF66A9EEC3C0}" srcOrd="0" destOrd="0" presId="urn:microsoft.com/office/officeart/2005/8/layout/orgChart1"/>
+    <dgm:cxn modelId="{6C58861F-EE5A-45E2-8905-3432D18C75A7}" type="presOf" srcId="{DA781EE7-BE17-4545-86F4-6CC92D9B3560}" destId="{AE5FBF60-7570-4F07-A392-AB1759227292}" srcOrd="1" destOrd="0" presId="urn:microsoft.com/office/officeart/2005/8/layout/orgChart1"/>
+    <dgm:cxn modelId="{CAB397E2-9FD3-4A6E-A164-3B16D18E8786}" type="presOf" srcId="{C4D9892A-061C-4CAB-935F-DF64260AD7A1}" destId="{240090B1-72A2-4991-BD28-88902FFFE3A6}" srcOrd="1" destOrd="0" presId="urn:microsoft.com/office/officeart/2005/8/layout/orgChart1"/>
+    <dgm:cxn modelId="{22A8634B-3E8A-4421-99EA-B118DDA11FE9}" type="presOf" srcId="{38211BF4-8266-4C91-8BB9-6199C950A2A2}" destId="{FF3ADFD5-62FD-445D-8F51-89719E292555}" srcOrd="0" destOrd="0" presId="urn:microsoft.com/office/officeart/2005/8/layout/orgChart1"/>
+    <dgm:cxn modelId="{B04E5628-2044-4200-AA8B-31CF2D4B4945}" type="presOf" srcId="{EA9F09D1-2C28-4C54-92F8-B0A46A7B2D7B}" destId="{72BA37CF-2237-4CC9-BF82-FBC5CB034E85}" srcOrd="0" destOrd="0" presId="urn:microsoft.com/office/officeart/2005/8/layout/orgChart1"/>
     <dgm:cxn modelId="{6826E092-0B9B-4861-B6A9-384B40353C3F}" srcId="{121BA388-12D6-4F7D-91FF-AAAA9180EA80}" destId="{C6766CD4-9664-47DE-9070-C5A36E044D37}" srcOrd="0" destOrd="0" parTransId="{8F795029-DDC2-43A2-86F5-1954307F8B04}" sibTransId="{7612A362-1B43-4C91-88C5-4DAE78D84058}"/>
-    <dgm:cxn modelId="{3E8592CF-ECEB-41B9-8327-A166C7A91C42}" type="presOf" srcId="{EC93999C-BBD7-4F01-A2B4-7D5EA2655B8E}" destId="{496A0D39-29FA-4DA5-BEB7-DF0333E76D57}" srcOrd="0" destOrd="0" presId="urn:microsoft.com/office/officeart/2005/8/layout/orgChart1"/>
+    <dgm:cxn modelId="{F32449FE-51A2-4A5B-BCB7-F6B12E43FD66}" type="presOf" srcId="{C6766CD4-9664-47DE-9070-C5A36E044D37}" destId="{B4259FF6-D3B9-4FE0-8E56-B2250BCB2E99}" srcOrd="0" destOrd="0" presId="urn:microsoft.com/office/officeart/2005/8/layout/orgChart1"/>
+    <dgm:cxn modelId="{C88922C4-1A02-4EED-B00B-5DE0A30028A6}" type="presOf" srcId="{8EEE36B8-23F4-41C9-8881-9A3EEA5D2978}" destId="{E6BB60CF-C4D8-4399-96CA-26CCF725DAE9}" srcOrd="1" destOrd="0" presId="urn:microsoft.com/office/officeart/2005/8/layout/orgChart1"/>
     <dgm:cxn modelId="{498EE657-C702-4D04-85E2-C41C664BF475}" srcId="{D4CC0AFF-2E26-4E26-95BC-C695A8C30913}" destId="{121BA388-12D6-4F7D-91FF-AAAA9180EA80}" srcOrd="0" destOrd="0" parTransId="{C9966C97-5FC6-4C40-990D-62E3A064BC40}" sibTransId="{8A203D6B-A5A2-4A59-BE67-4474FF3015C5}"/>
-    <dgm:cxn modelId="{A84D9854-7691-48CA-996C-41E9C118F49A}" type="presOf" srcId="{18AD316C-D2BF-4ED8-9399-551D9712305A}" destId="{01E7881F-A951-445B-8F76-8D6E99995415}" srcOrd="1" destOrd="0" presId="urn:microsoft.com/office/officeart/2005/8/layout/orgChart1"/>
-    <dgm:cxn modelId="{D09E21EF-2660-4E20-8245-2D7ADD6F20BC}" type="presParOf" srcId="{42D8F48D-2594-48B5-B543-A62FADBCE3FF}" destId="{CE4FDD92-93E1-4CE0-90BB-110C1FAF86BC}" srcOrd="0" destOrd="0" presId="urn:microsoft.com/office/officeart/2005/8/layout/orgChart1"/>
-    <dgm:cxn modelId="{57605AEF-B8F5-4A3E-B0B5-6B8B3EAA764F}" type="presParOf" srcId="{CE4FDD92-93E1-4CE0-90BB-110C1FAF86BC}" destId="{422B2FDA-1395-43A4-93C6-50F71510830B}" srcOrd="0" destOrd="0" presId="urn:microsoft.com/office/officeart/2005/8/layout/orgChart1"/>
-    <dgm:cxn modelId="{EDC35B51-D17B-4CBE-9ACD-F688C31D4065}" type="presParOf" srcId="{422B2FDA-1395-43A4-93C6-50F71510830B}" destId="{9697D089-26D5-4B0E-AE22-57CA5AAAEE3D}" srcOrd="0" destOrd="0" presId="urn:microsoft.com/office/officeart/2005/8/layout/orgChart1"/>
-    <dgm:cxn modelId="{02981C09-43F5-41DC-9341-32570E512474}" type="presParOf" srcId="{422B2FDA-1395-43A4-93C6-50F71510830B}" destId="{AB9CC9BE-1F43-4ECD-AACD-9BB106B91EBB}" srcOrd="1" destOrd="0" presId="urn:microsoft.com/office/officeart/2005/8/layout/orgChart1"/>
-    <dgm:cxn modelId="{BA98B0DA-0B5E-4E2F-B009-3B301772CC07}" type="presParOf" srcId="{CE4FDD92-93E1-4CE0-90BB-110C1FAF86BC}" destId="{1423DB42-FC27-449D-85AF-2920438312A6}" srcOrd="1" destOrd="0" presId="urn:microsoft.com/office/officeart/2005/8/layout/orgChart1"/>
-    <dgm:cxn modelId="{5FC7E423-3B55-40BC-98BA-D97C1D793978}" type="presParOf" srcId="{1423DB42-FC27-449D-85AF-2920438312A6}" destId="{04AF8B26-B6FE-4F82-A998-446CBB21CD96}" srcOrd="0" destOrd="0" presId="urn:microsoft.com/office/officeart/2005/8/layout/orgChart1"/>
-    <dgm:cxn modelId="{EB48A042-78E3-4F2E-BD04-182E3BCB9B7D}" type="presParOf" srcId="{1423DB42-FC27-449D-85AF-2920438312A6}" destId="{DB449B16-0F69-4A8F-8FA0-A3B4088AB044}" srcOrd="1" destOrd="0" presId="urn:microsoft.com/office/officeart/2005/8/layout/orgChart1"/>
-    <dgm:cxn modelId="{C2521321-6AE0-41CC-939A-559477EB336E}" type="presParOf" srcId="{DB449B16-0F69-4A8F-8FA0-A3B4088AB044}" destId="{39BBFB8C-8A74-41CC-A6AA-3AD9DA6025A9}" srcOrd="0" destOrd="0" presId="urn:microsoft.com/office/officeart/2005/8/layout/orgChart1"/>
-    <dgm:cxn modelId="{EF867057-FEE7-4483-BD63-448EBCF96462}" type="presParOf" srcId="{39BBFB8C-8A74-41CC-A6AA-3AD9DA6025A9}" destId="{B4259FF6-D3B9-4FE0-8E56-B2250BCB2E99}" srcOrd="0" destOrd="0" presId="urn:microsoft.com/office/officeart/2005/8/layout/orgChart1"/>
-    <dgm:cxn modelId="{9AEB40E3-D5BF-47C6-BF82-A2565D878F3D}" type="presParOf" srcId="{39BBFB8C-8A74-41CC-A6AA-3AD9DA6025A9}" destId="{6FF2F90D-2F54-4B20-9228-E5B5B358326D}" srcOrd="1" destOrd="0" presId="urn:microsoft.com/office/officeart/2005/8/layout/orgChart1"/>
-    <dgm:cxn modelId="{E553D638-DDD2-4559-934A-64F532F44FAF}" type="presParOf" srcId="{DB449B16-0F69-4A8F-8FA0-A3B4088AB044}" destId="{29E6BE21-6AD5-41C2-A262-55E83FBBC0D2}" srcOrd="1" destOrd="0" presId="urn:microsoft.com/office/officeart/2005/8/layout/orgChart1"/>
-    <dgm:cxn modelId="{66E7E9DB-2399-44D0-980F-4E9A68AFC18F}" type="presParOf" srcId="{29E6BE21-6AD5-41C2-A262-55E83FBBC0D2}" destId="{5F0CCF09-3F7E-4A94-BB5F-6387D1ED3261}" srcOrd="0" destOrd="0" presId="urn:microsoft.com/office/officeart/2005/8/layout/orgChart1"/>
-    <dgm:cxn modelId="{975723E6-C6CE-4CD9-9F8E-270C85A79F02}" type="presParOf" srcId="{29E6BE21-6AD5-41C2-A262-55E83FBBC0D2}" destId="{BAAEF759-1B09-4430-BA87-BF6BB0D58613}" srcOrd="1" destOrd="0" presId="urn:microsoft.com/office/officeart/2005/8/layout/orgChart1"/>
-    <dgm:cxn modelId="{09EBE5E0-00E8-4694-8219-9A37A6BB355D}" type="presParOf" srcId="{BAAEF759-1B09-4430-BA87-BF6BB0D58613}" destId="{263462EF-F449-46FC-9B04-CF4D9DFD0201}" srcOrd="0" destOrd="0" presId="urn:microsoft.com/office/officeart/2005/8/layout/orgChart1"/>
-    <dgm:cxn modelId="{8A88C274-3B12-439C-9941-449C59C6D667}" type="presParOf" srcId="{263462EF-F449-46FC-9B04-CF4D9DFD0201}" destId="{5DF27336-1BD2-468D-931A-99C757A8A56E}" srcOrd="0" destOrd="0" presId="urn:microsoft.com/office/officeart/2005/8/layout/orgChart1"/>
-    <dgm:cxn modelId="{CC1DB2C3-B920-42D3-AF9B-8389C5339640}" type="presParOf" srcId="{263462EF-F449-46FC-9B04-CF4D9DFD0201}" destId="{AE5FBF60-7570-4F07-A392-AB1759227292}" srcOrd="1" destOrd="0" presId="urn:microsoft.com/office/officeart/2005/8/layout/orgChart1"/>
-    <dgm:cxn modelId="{6F4F7C06-3C27-4C1C-86AC-E1F42B3D965F}" type="presParOf" srcId="{BAAEF759-1B09-4430-BA87-BF6BB0D58613}" destId="{63117ACC-820D-4639-861D-18849E33FE2B}" srcOrd="1" destOrd="0" presId="urn:microsoft.com/office/officeart/2005/8/layout/orgChart1"/>
-    <dgm:cxn modelId="{56422C88-5CF2-4850-9904-6983854E6BC1}" type="presParOf" srcId="{63117ACC-820D-4639-861D-18849E33FE2B}" destId="{496A0D39-29FA-4DA5-BEB7-DF0333E76D57}" srcOrd="0" destOrd="0" presId="urn:microsoft.com/office/officeart/2005/8/layout/orgChart1"/>
-    <dgm:cxn modelId="{06318711-4D1E-4B94-B82C-0837A977CB3B}" type="presParOf" srcId="{63117ACC-820D-4639-861D-18849E33FE2B}" destId="{4F1D5496-9917-46E2-B7DE-27284C6F4910}" srcOrd="1" destOrd="0" presId="urn:microsoft.com/office/officeart/2005/8/layout/orgChart1"/>
-    <dgm:cxn modelId="{22AAB2FC-4B71-478B-BABB-23CE999AA3B4}" type="presParOf" srcId="{4F1D5496-9917-46E2-B7DE-27284C6F4910}" destId="{A1A4AABA-0D73-471F-9C59-EEC3A4B94768}" srcOrd="0" destOrd="0" presId="urn:microsoft.com/office/officeart/2005/8/layout/orgChart1"/>
-    <dgm:cxn modelId="{74653393-94AE-4A2C-B620-B59ABF0BEC4C}" type="presParOf" srcId="{A1A4AABA-0D73-471F-9C59-EEC3A4B94768}" destId="{D069B84C-B37B-48CF-A8FE-CBB4FFB0BC90}" srcOrd="0" destOrd="0" presId="urn:microsoft.com/office/officeart/2005/8/layout/orgChart1"/>
-    <dgm:cxn modelId="{AA251209-C195-4821-9D7D-882D10CFC9D3}" type="presParOf" srcId="{A1A4AABA-0D73-471F-9C59-EEC3A4B94768}" destId="{240090B1-72A2-4991-BD28-88902FFFE3A6}" srcOrd="1" destOrd="0" presId="urn:microsoft.com/office/officeart/2005/8/layout/orgChart1"/>
-    <dgm:cxn modelId="{8360E9BE-9288-4F06-AE1F-70F1F074FEF8}" type="presParOf" srcId="{4F1D5496-9917-46E2-B7DE-27284C6F4910}" destId="{406A0885-8E6D-4626-89E1-BFE08627377A}" srcOrd="1" destOrd="0" presId="urn:microsoft.com/office/officeart/2005/8/layout/orgChart1"/>
-    <dgm:cxn modelId="{8D55B4E8-9114-4C4E-99B1-0245B3F6140A}" type="presParOf" srcId="{406A0885-8E6D-4626-89E1-BFE08627377A}" destId="{6F23FF57-DEED-41BB-801F-8A60044E4E74}" srcOrd="0" destOrd="0" presId="urn:microsoft.com/office/officeart/2005/8/layout/orgChart1"/>
-    <dgm:cxn modelId="{CAEFAADF-7EDD-4D35-8335-ED3DDA6B0F03}" type="presParOf" srcId="{406A0885-8E6D-4626-89E1-BFE08627377A}" destId="{7B39E3B3-8F44-42E8-ABD9-03C6530DA152}" srcOrd="1" destOrd="0" presId="urn:microsoft.com/office/officeart/2005/8/layout/orgChart1"/>
-    <dgm:cxn modelId="{757A864D-9367-4C90-B293-6C335B5C3AF1}" type="presParOf" srcId="{7B39E3B3-8F44-42E8-ABD9-03C6530DA152}" destId="{93403164-EEA5-4804-B96D-019287C92B31}" srcOrd="0" destOrd="0" presId="urn:microsoft.com/office/officeart/2005/8/layout/orgChart1"/>
-    <dgm:cxn modelId="{35AF3069-94EC-4077-9DF6-A9CD1B500317}" type="presParOf" srcId="{93403164-EEA5-4804-B96D-019287C92B31}" destId="{B12CB3B3-1212-492B-AD1E-D16D60915652}" srcOrd="0" destOrd="0" presId="urn:microsoft.com/office/officeart/2005/8/layout/orgChart1"/>
-    <dgm:cxn modelId="{4A2F01B7-21FC-4361-80BE-F2411D2BBF83}" type="presParOf" srcId="{93403164-EEA5-4804-B96D-019287C92B31}" destId="{1B0B1008-FCF2-4CE8-84F8-DC1964CC3C7E}" srcOrd="1" destOrd="0" presId="urn:microsoft.com/office/officeart/2005/8/layout/orgChart1"/>
-    <dgm:cxn modelId="{47E962B8-910D-478A-8F54-9ECD397B6E7F}" type="presParOf" srcId="{7B39E3B3-8F44-42E8-ABD9-03C6530DA152}" destId="{8E8F067E-EE63-4694-83A8-0A8F36749747}" srcOrd="1" destOrd="0" presId="urn:microsoft.com/office/officeart/2005/8/layout/orgChart1"/>
-    <dgm:cxn modelId="{AF731509-00DF-487F-A249-34FD6672F0B6}" type="presParOf" srcId="{8E8F067E-EE63-4694-83A8-0A8F36749747}" destId="{FF3ADFD5-62FD-445D-8F51-89719E292555}" srcOrd="0" destOrd="0" presId="urn:microsoft.com/office/officeart/2005/8/layout/orgChart1"/>
-    <dgm:cxn modelId="{7D2CA3ED-55DD-492E-8BF2-081E30AB7E65}" type="presParOf" srcId="{8E8F067E-EE63-4694-83A8-0A8F36749747}" destId="{20497276-A020-4060-88EA-98E0AF4C52B6}" srcOrd="1" destOrd="0" presId="urn:microsoft.com/office/officeart/2005/8/layout/orgChart1"/>
-    <dgm:cxn modelId="{61C48B72-69F0-42BF-A006-C7872F6E1886}" type="presParOf" srcId="{20497276-A020-4060-88EA-98E0AF4C52B6}" destId="{1D774817-B609-4F3B-992E-D907503DFEE3}" srcOrd="0" destOrd="0" presId="urn:microsoft.com/office/officeart/2005/8/layout/orgChart1"/>
-    <dgm:cxn modelId="{6B381291-880C-4756-BE66-DDA5EDDD471B}" type="presParOf" srcId="{1D774817-B609-4F3B-992E-D907503DFEE3}" destId="{9E92E996-47A3-4508-8A22-F4B0F4E7F1E9}" srcOrd="0" destOrd="0" presId="urn:microsoft.com/office/officeart/2005/8/layout/orgChart1"/>
-    <dgm:cxn modelId="{D108BEF6-DFB0-4ADB-ABB9-1457CE95E372}" type="presParOf" srcId="{1D774817-B609-4F3B-992E-D907503DFEE3}" destId="{E6BB60CF-C4D8-4399-96CA-26CCF725DAE9}" srcOrd="1" destOrd="0" presId="urn:microsoft.com/office/officeart/2005/8/layout/orgChart1"/>
-    <dgm:cxn modelId="{C8019AB8-8753-41EA-B41B-72719454DDF2}" type="presParOf" srcId="{20497276-A020-4060-88EA-98E0AF4C52B6}" destId="{75616C13-C3EE-4870-9B98-5DDE04B25506}" srcOrd="1" destOrd="0" presId="urn:microsoft.com/office/officeart/2005/8/layout/orgChart1"/>
-    <dgm:cxn modelId="{4B9B919B-B1DE-4919-848C-5A555DE0631F}" type="presParOf" srcId="{75616C13-C3EE-4870-9B98-5DDE04B25506}" destId="{04E8822A-A480-4B20-AF4A-630F7CF26AE1}" srcOrd="0" destOrd="0" presId="urn:microsoft.com/office/officeart/2005/8/layout/orgChart1"/>
-    <dgm:cxn modelId="{2EF3825F-F680-4769-AD4E-5E72ED4EB816}" type="presParOf" srcId="{75616C13-C3EE-4870-9B98-5DDE04B25506}" destId="{F43F5D0A-1EC4-435A-B23B-B32B26E85BE5}" srcOrd="1" destOrd="0" presId="urn:microsoft.com/office/officeart/2005/8/layout/orgChart1"/>
-    <dgm:cxn modelId="{D2467E6E-05DF-4871-8DFE-DBC51F132E20}" type="presParOf" srcId="{F43F5D0A-1EC4-435A-B23B-B32B26E85BE5}" destId="{59D580F3-EAB0-43F9-890F-EB4D81A077C7}" srcOrd="0" destOrd="0" presId="urn:microsoft.com/office/officeart/2005/8/layout/orgChart1"/>
-    <dgm:cxn modelId="{2F554A8B-A877-45E1-8831-87F05020AA81}" type="presParOf" srcId="{59D580F3-EAB0-43F9-890F-EB4D81A077C7}" destId="{194E2BC8-5D27-4203-AB1D-EF66A9EEC3C0}" srcOrd="0" destOrd="0" presId="urn:microsoft.com/office/officeart/2005/8/layout/orgChart1"/>
-    <dgm:cxn modelId="{1B694778-FBFA-4AB0-B65D-DC62324EDC48}" type="presParOf" srcId="{59D580F3-EAB0-43F9-890F-EB4D81A077C7}" destId="{22A00D16-DD51-4AEE-B2E8-1F1D2B559791}" srcOrd="1" destOrd="0" presId="urn:microsoft.com/office/officeart/2005/8/layout/orgChart1"/>
-    <dgm:cxn modelId="{494DAAB8-139C-41BE-85C0-9B71EC1574A3}" type="presParOf" srcId="{F43F5D0A-1EC4-435A-B23B-B32B26E85BE5}" destId="{89A8C39F-0432-46FB-9918-D5D3316907F8}" srcOrd="1" destOrd="0" presId="urn:microsoft.com/office/officeart/2005/8/layout/orgChart1"/>
-    <dgm:cxn modelId="{0DD05257-69D0-43DE-86DC-33A851C57958}" type="presParOf" srcId="{F43F5D0A-1EC4-435A-B23B-B32B26E85BE5}" destId="{B63FFE48-8578-4595-8A1B-0294E9E07386}" srcOrd="2" destOrd="0" presId="urn:microsoft.com/office/officeart/2005/8/layout/orgChart1"/>
-    <dgm:cxn modelId="{6CFD8243-5DEA-40F1-8B24-5A095FB509CB}" type="presParOf" srcId="{20497276-A020-4060-88EA-98E0AF4C52B6}" destId="{B5AC7409-81B0-4BFE-8EC0-308C0BBBE1FC}" srcOrd="2" destOrd="0" presId="urn:microsoft.com/office/officeart/2005/8/layout/orgChart1"/>
-    <dgm:cxn modelId="{5ABA7579-7AD1-4782-9E62-79CAF04841F9}" type="presParOf" srcId="{7B39E3B3-8F44-42E8-ABD9-03C6530DA152}" destId="{0CA757F2-CB7D-412F-9A7F-7B08C1EDCF3D}" srcOrd="2" destOrd="0" presId="urn:microsoft.com/office/officeart/2005/8/layout/orgChart1"/>
-    <dgm:cxn modelId="{0F2BE081-A636-4868-A1D3-F98BFB7A20B8}" type="presParOf" srcId="{406A0885-8E6D-4626-89E1-BFE08627377A}" destId="{72BA37CF-2237-4CC9-BF82-FBC5CB034E85}" srcOrd="2" destOrd="0" presId="urn:microsoft.com/office/officeart/2005/8/layout/orgChart1"/>
-    <dgm:cxn modelId="{D1F01B12-C6B0-45F4-833E-9E2C3131796A}" type="presParOf" srcId="{406A0885-8E6D-4626-89E1-BFE08627377A}" destId="{5DFD81DA-FBFF-4151-B3CE-E134BA160246}" srcOrd="3" destOrd="0" presId="urn:microsoft.com/office/officeart/2005/8/layout/orgChart1"/>
-    <dgm:cxn modelId="{6C4C52BD-4547-4D44-9420-8A79FAF8AA19}" type="presParOf" srcId="{5DFD81DA-FBFF-4151-B3CE-E134BA160246}" destId="{525B6E47-4078-4BC0-8A93-1EE6249DC0B5}" srcOrd="0" destOrd="0" presId="urn:microsoft.com/office/officeart/2005/8/layout/orgChart1"/>
-    <dgm:cxn modelId="{1166356A-36C3-43C7-8AF0-5A8BF9E97BB5}" type="presParOf" srcId="{525B6E47-4078-4BC0-8A93-1EE6249DC0B5}" destId="{9E8ED3AD-604F-45E7-A163-E586DA92AA19}" srcOrd="0" destOrd="0" presId="urn:microsoft.com/office/officeart/2005/8/layout/orgChart1"/>
-    <dgm:cxn modelId="{82B49CF0-4B5E-4DA4-8FD4-A2A514E07B61}" type="presParOf" srcId="{525B6E47-4078-4BC0-8A93-1EE6249DC0B5}" destId="{F145471A-484F-455B-805C-56A913AD96E4}" srcOrd="1" destOrd="0" presId="urn:microsoft.com/office/officeart/2005/8/layout/orgChart1"/>
-    <dgm:cxn modelId="{B088018D-0EFB-4E6C-8B37-BBFC1399A466}" type="presParOf" srcId="{5DFD81DA-FBFF-4151-B3CE-E134BA160246}" destId="{BF0EA776-5712-4AF8-A0F8-0BCDDD291538}" srcOrd="1" destOrd="0" presId="urn:microsoft.com/office/officeart/2005/8/layout/orgChart1"/>
-    <dgm:cxn modelId="{C7E9CD88-DA67-4A6D-84EB-A25289C47010}" type="presParOf" srcId="{BF0EA776-5712-4AF8-A0F8-0BCDDD291538}" destId="{7D5FF975-4565-40D2-84DF-B1245C21F133}" srcOrd="0" destOrd="0" presId="urn:microsoft.com/office/officeart/2005/8/layout/orgChart1"/>
-    <dgm:cxn modelId="{32085C27-A74F-4279-A4A2-A12A2BA823B0}" type="presParOf" srcId="{BF0EA776-5712-4AF8-A0F8-0BCDDD291538}" destId="{27429AA3-C370-445A-B1A6-AFE969EA6349}" srcOrd="1" destOrd="0" presId="urn:microsoft.com/office/officeart/2005/8/layout/orgChart1"/>
-    <dgm:cxn modelId="{683CCE97-F799-41FC-BB5C-7D2EE8F8AD34}" type="presParOf" srcId="{27429AA3-C370-445A-B1A6-AFE969EA6349}" destId="{B897879F-7506-4633-97AD-30337296C41A}" srcOrd="0" destOrd="0" presId="urn:microsoft.com/office/officeart/2005/8/layout/orgChart1"/>
-    <dgm:cxn modelId="{F34E2D9F-EECB-4ADE-9502-7999AEDB5713}" type="presParOf" srcId="{B897879F-7506-4633-97AD-30337296C41A}" destId="{11D4DBB8-5F6A-4578-8964-6D97F810E0A9}" srcOrd="0" destOrd="0" presId="urn:microsoft.com/office/officeart/2005/8/layout/orgChart1"/>
-    <dgm:cxn modelId="{4B34354C-7103-4B26-9D4D-0CCD0B81C54B}" type="presParOf" srcId="{B897879F-7506-4633-97AD-30337296C41A}" destId="{04D833A6-388F-4FAC-87D6-613B99767F34}" srcOrd="1" destOrd="0" presId="urn:microsoft.com/office/officeart/2005/8/layout/orgChart1"/>
-    <dgm:cxn modelId="{DB677238-92A5-4EBE-8285-80BEC8BA7771}" type="presParOf" srcId="{27429AA3-C370-445A-B1A6-AFE969EA6349}" destId="{ED892751-661C-4987-8263-E4A8054E2827}" srcOrd="1" destOrd="0" presId="urn:microsoft.com/office/officeart/2005/8/layout/orgChart1"/>
-    <dgm:cxn modelId="{771ED931-06DD-4C82-BCA4-F67F56DB7B58}" type="presParOf" srcId="{ED892751-661C-4987-8263-E4A8054E2827}" destId="{74B1D532-A03F-48E5-A9D7-DC531E84F43D}" srcOrd="0" destOrd="0" presId="urn:microsoft.com/office/officeart/2005/8/layout/orgChart1"/>
-    <dgm:cxn modelId="{35721B91-93B2-414A-8828-848D7812A138}" type="presParOf" srcId="{ED892751-661C-4987-8263-E4A8054E2827}" destId="{472DCC2F-8109-4125-8829-2FC32F4EB38B}" srcOrd="1" destOrd="0" presId="urn:microsoft.com/office/officeart/2005/8/layout/orgChart1"/>
-    <dgm:cxn modelId="{CBBBC96D-7837-4DF1-816E-87D7C9532ECB}" type="presParOf" srcId="{472DCC2F-8109-4125-8829-2FC32F4EB38B}" destId="{2ED55D92-7C7F-4728-A7A7-5FE03A08A85E}" srcOrd="0" destOrd="0" presId="urn:microsoft.com/office/officeart/2005/8/layout/orgChart1"/>
-    <dgm:cxn modelId="{EAD6AE94-FDE1-420F-A928-591BE13D2E42}" type="presParOf" srcId="{2ED55D92-7C7F-4728-A7A7-5FE03A08A85E}" destId="{A9BE640E-9EA5-461E-9389-2ED341FEDBB9}" srcOrd="0" destOrd="0" presId="urn:microsoft.com/office/officeart/2005/8/layout/orgChart1"/>
-    <dgm:cxn modelId="{CF385807-C729-44DC-B1E9-44C00DB73E34}" type="presParOf" srcId="{2ED55D92-7C7F-4728-A7A7-5FE03A08A85E}" destId="{01E7881F-A951-445B-8F76-8D6E99995415}" srcOrd="1" destOrd="0" presId="urn:microsoft.com/office/officeart/2005/8/layout/orgChart1"/>
-    <dgm:cxn modelId="{1C9FA699-78AB-4D3A-99EC-AF303738FE3D}" type="presParOf" srcId="{472DCC2F-8109-4125-8829-2FC32F4EB38B}" destId="{FA9DC184-BD9E-4AF2-904F-F74BF3CC552A}" srcOrd="1" destOrd="0" presId="urn:microsoft.com/office/officeart/2005/8/layout/orgChart1"/>
-    <dgm:cxn modelId="{76603543-F577-4F71-BD54-BFAD0C24C900}" type="presParOf" srcId="{472DCC2F-8109-4125-8829-2FC32F4EB38B}" destId="{CB8B296D-5699-4B54-B8ED-4C2975F96ED0}" srcOrd="2" destOrd="0" presId="urn:microsoft.com/office/officeart/2005/8/layout/orgChart1"/>
-    <dgm:cxn modelId="{8832FD30-2316-4FEA-9AF2-C0CE069F9703}" type="presParOf" srcId="{27429AA3-C370-445A-B1A6-AFE969EA6349}" destId="{28E647F7-7589-42D9-BCFF-A588753268F8}" srcOrd="2" destOrd="0" presId="urn:microsoft.com/office/officeart/2005/8/layout/orgChart1"/>
-    <dgm:cxn modelId="{17D3133E-759A-4BB4-8A1B-14C15990BF14}" type="presParOf" srcId="{5DFD81DA-FBFF-4151-B3CE-E134BA160246}" destId="{C91F3479-71B0-4F78-AC5F-27EB2AE9932F}" srcOrd="2" destOrd="0" presId="urn:microsoft.com/office/officeart/2005/8/layout/orgChart1"/>
-    <dgm:cxn modelId="{4FD7D636-D512-4CDB-891E-E40CEA5509C3}" type="presParOf" srcId="{4F1D5496-9917-46E2-B7DE-27284C6F4910}" destId="{6329A61B-7F63-4D90-BD87-6A94CB208C46}" srcOrd="2" destOrd="0" presId="urn:microsoft.com/office/officeart/2005/8/layout/orgChart1"/>
-    <dgm:cxn modelId="{1F4955B9-DA66-4D17-BF28-E21FC433B98B}" type="presParOf" srcId="{BAAEF759-1B09-4430-BA87-BF6BB0D58613}" destId="{FF1BB8C0-F297-40FA-93B3-BAAFB802B8E5}" srcOrd="2" destOrd="0" presId="urn:microsoft.com/office/officeart/2005/8/layout/orgChart1"/>
-    <dgm:cxn modelId="{122C067F-4EF3-45B1-97E1-C7ADCC1465B1}" type="presParOf" srcId="{DB449B16-0F69-4A8F-8FA0-A3B4088AB044}" destId="{9B450A21-9FEF-4100-8886-6D8A0A460AAF}" srcOrd="2" destOrd="0" presId="urn:microsoft.com/office/officeart/2005/8/layout/orgChart1"/>
-    <dgm:cxn modelId="{27F19AC7-3FA4-49F9-9783-589B15B44FFC}" type="presParOf" srcId="{CE4FDD92-93E1-4CE0-90BB-110C1FAF86BC}" destId="{513A6A01-B7A7-4719-83E5-E82CFAC52118}" srcOrd="2" destOrd="0" presId="urn:microsoft.com/office/officeart/2005/8/layout/orgChart1"/>
+    <dgm:cxn modelId="{82F08CF0-BC33-44B7-93A6-274D77B109B1}" type="presOf" srcId="{7755EA57-177D-4365-AE2A-F45996611014}" destId="{74B1D532-A03F-48E5-A9D7-DC531E84F43D}" srcOrd="0" destOrd="0" presId="urn:microsoft.com/office/officeart/2005/8/layout/orgChart1"/>
+    <dgm:cxn modelId="{14DF744B-7145-4664-AFED-40A627457CAC}" type="presOf" srcId="{C6766CD4-9664-47DE-9070-C5A36E044D37}" destId="{6FF2F90D-2F54-4B20-9228-E5B5B358326D}" srcOrd="1" destOrd="0" presId="urn:microsoft.com/office/officeart/2005/8/layout/orgChart1"/>
+    <dgm:cxn modelId="{D0B7A006-CE2C-4288-BAD0-219D002C3F24}" type="presOf" srcId="{375FDBA1-6272-4F6F-93BE-D2B2EF42BF1F}" destId="{22A00D16-DD51-4AEE-B2E8-1F1D2B559791}" srcOrd="1" destOrd="0" presId="urn:microsoft.com/office/officeart/2005/8/layout/orgChart1"/>
+    <dgm:cxn modelId="{F48F23D7-8F6D-4471-A4B5-9C20CC497DC8}" type="presOf" srcId="{64CE96AD-638C-4436-9A62-CCDF263CE3E8}" destId="{6F23FF57-DEED-41BB-801F-8A60044E4E74}" srcOrd="0" destOrd="0" presId="urn:microsoft.com/office/officeart/2005/8/layout/orgChart1"/>
+    <dgm:cxn modelId="{F16943D0-1EDD-4784-836E-7AB2DF564EAB}" type="presParOf" srcId="{42D8F48D-2594-48B5-B543-A62FADBCE3FF}" destId="{CE4FDD92-93E1-4CE0-90BB-110C1FAF86BC}" srcOrd="0" destOrd="0" presId="urn:microsoft.com/office/officeart/2005/8/layout/orgChart1"/>
+    <dgm:cxn modelId="{526ECC7C-F8A9-4D5A-8F77-DFEB7F0FED89}" type="presParOf" srcId="{CE4FDD92-93E1-4CE0-90BB-110C1FAF86BC}" destId="{422B2FDA-1395-43A4-93C6-50F71510830B}" srcOrd="0" destOrd="0" presId="urn:microsoft.com/office/officeart/2005/8/layout/orgChart1"/>
+    <dgm:cxn modelId="{1098A49D-A11A-478C-80A7-6F1ACF0C4BD2}" type="presParOf" srcId="{422B2FDA-1395-43A4-93C6-50F71510830B}" destId="{9697D089-26D5-4B0E-AE22-57CA5AAAEE3D}" srcOrd="0" destOrd="0" presId="urn:microsoft.com/office/officeart/2005/8/layout/orgChart1"/>
+    <dgm:cxn modelId="{D66D326B-4E4B-4DC1-BA08-BE82A95CDBC1}" type="presParOf" srcId="{422B2FDA-1395-43A4-93C6-50F71510830B}" destId="{AB9CC9BE-1F43-4ECD-AACD-9BB106B91EBB}" srcOrd="1" destOrd="0" presId="urn:microsoft.com/office/officeart/2005/8/layout/orgChart1"/>
+    <dgm:cxn modelId="{EC5417A3-5BAA-430E-8B92-315CC815BC66}" type="presParOf" srcId="{CE4FDD92-93E1-4CE0-90BB-110C1FAF86BC}" destId="{1423DB42-FC27-449D-85AF-2920438312A6}" srcOrd="1" destOrd="0" presId="urn:microsoft.com/office/officeart/2005/8/layout/orgChart1"/>
+    <dgm:cxn modelId="{F2136EDF-368C-4796-B445-E20195353D87}" type="presParOf" srcId="{1423DB42-FC27-449D-85AF-2920438312A6}" destId="{04AF8B26-B6FE-4F82-A998-446CBB21CD96}" srcOrd="0" destOrd="0" presId="urn:microsoft.com/office/officeart/2005/8/layout/orgChart1"/>
+    <dgm:cxn modelId="{081ADA87-D7EB-440D-AA09-D43E9738E31D}" type="presParOf" srcId="{1423DB42-FC27-449D-85AF-2920438312A6}" destId="{DB449B16-0F69-4A8F-8FA0-A3B4088AB044}" srcOrd="1" destOrd="0" presId="urn:microsoft.com/office/officeart/2005/8/layout/orgChart1"/>
+    <dgm:cxn modelId="{4F75EEE4-7055-441C-A80F-14630E78F6B5}" type="presParOf" srcId="{DB449B16-0F69-4A8F-8FA0-A3B4088AB044}" destId="{39BBFB8C-8A74-41CC-A6AA-3AD9DA6025A9}" srcOrd="0" destOrd="0" presId="urn:microsoft.com/office/officeart/2005/8/layout/orgChart1"/>
+    <dgm:cxn modelId="{3E914ADF-7902-459F-8DDC-53E58A45F8D8}" type="presParOf" srcId="{39BBFB8C-8A74-41CC-A6AA-3AD9DA6025A9}" destId="{B4259FF6-D3B9-4FE0-8E56-B2250BCB2E99}" srcOrd="0" destOrd="0" presId="urn:microsoft.com/office/officeart/2005/8/layout/orgChart1"/>
+    <dgm:cxn modelId="{53A17DF0-2325-490D-9F96-30DE2DA0AEE5}" type="presParOf" srcId="{39BBFB8C-8A74-41CC-A6AA-3AD9DA6025A9}" destId="{6FF2F90D-2F54-4B20-9228-E5B5B358326D}" srcOrd="1" destOrd="0" presId="urn:microsoft.com/office/officeart/2005/8/layout/orgChart1"/>
+    <dgm:cxn modelId="{9228D3FD-E55C-4490-88DB-48AC38F98045}" type="presParOf" srcId="{DB449B16-0F69-4A8F-8FA0-A3B4088AB044}" destId="{29E6BE21-6AD5-41C2-A262-55E83FBBC0D2}" srcOrd="1" destOrd="0" presId="urn:microsoft.com/office/officeart/2005/8/layout/orgChart1"/>
+    <dgm:cxn modelId="{1DEC46F6-1205-401B-B5B6-BED7C090C5B0}" type="presParOf" srcId="{29E6BE21-6AD5-41C2-A262-55E83FBBC0D2}" destId="{5F0CCF09-3F7E-4A94-BB5F-6387D1ED3261}" srcOrd="0" destOrd="0" presId="urn:microsoft.com/office/officeart/2005/8/layout/orgChart1"/>
+    <dgm:cxn modelId="{CE39FEF9-E22B-4700-92CD-D998B325390C}" type="presParOf" srcId="{29E6BE21-6AD5-41C2-A262-55E83FBBC0D2}" destId="{BAAEF759-1B09-4430-BA87-BF6BB0D58613}" srcOrd="1" destOrd="0" presId="urn:microsoft.com/office/officeart/2005/8/layout/orgChart1"/>
+    <dgm:cxn modelId="{84787719-7E7C-402A-B40F-F0D3083A2039}" type="presParOf" srcId="{BAAEF759-1B09-4430-BA87-BF6BB0D58613}" destId="{263462EF-F449-46FC-9B04-CF4D9DFD0201}" srcOrd="0" destOrd="0" presId="urn:microsoft.com/office/officeart/2005/8/layout/orgChart1"/>
+    <dgm:cxn modelId="{DC9E6189-BF59-425F-ADDA-B994774A8450}" type="presParOf" srcId="{263462EF-F449-46FC-9B04-CF4D9DFD0201}" destId="{5DF27336-1BD2-468D-931A-99C757A8A56E}" srcOrd="0" destOrd="0" presId="urn:microsoft.com/office/officeart/2005/8/layout/orgChart1"/>
+    <dgm:cxn modelId="{89EA42C6-640B-44ED-9DF6-73ADDB22DFBA}" type="presParOf" srcId="{263462EF-F449-46FC-9B04-CF4D9DFD0201}" destId="{AE5FBF60-7570-4F07-A392-AB1759227292}" srcOrd="1" destOrd="0" presId="urn:microsoft.com/office/officeart/2005/8/layout/orgChart1"/>
+    <dgm:cxn modelId="{5B562AAE-6F88-43B6-AD9E-9F0CC9C9E940}" type="presParOf" srcId="{BAAEF759-1B09-4430-BA87-BF6BB0D58613}" destId="{63117ACC-820D-4639-861D-18849E33FE2B}" srcOrd="1" destOrd="0" presId="urn:microsoft.com/office/officeart/2005/8/layout/orgChart1"/>
+    <dgm:cxn modelId="{37DA4D0A-BB7B-420B-8330-072BE76EDEBB}" type="presParOf" srcId="{63117ACC-820D-4639-861D-18849E33FE2B}" destId="{496A0D39-29FA-4DA5-BEB7-DF0333E76D57}" srcOrd="0" destOrd="0" presId="urn:microsoft.com/office/officeart/2005/8/layout/orgChart1"/>
+    <dgm:cxn modelId="{ABA2ECC6-6CDD-46CA-8F68-1FEE38A1DDB6}" type="presParOf" srcId="{63117ACC-820D-4639-861D-18849E33FE2B}" destId="{4F1D5496-9917-46E2-B7DE-27284C6F4910}" srcOrd="1" destOrd="0" presId="urn:microsoft.com/office/officeart/2005/8/layout/orgChart1"/>
+    <dgm:cxn modelId="{2AB5C91D-0640-4CC3-8C66-209A89AE2322}" type="presParOf" srcId="{4F1D5496-9917-46E2-B7DE-27284C6F4910}" destId="{A1A4AABA-0D73-471F-9C59-EEC3A4B94768}" srcOrd="0" destOrd="0" presId="urn:microsoft.com/office/officeart/2005/8/layout/orgChart1"/>
+    <dgm:cxn modelId="{85C9C18D-7650-4465-AFE5-24CD4B6D31DF}" type="presParOf" srcId="{A1A4AABA-0D73-471F-9C59-EEC3A4B94768}" destId="{D069B84C-B37B-48CF-A8FE-CBB4FFB0BC90}" srcOrd="0" destOrd="0" presId="urn:microsoft.com/office/officeart/2005/8/layout/orgChart1"/>
+    <dgm:cxn modelId="{A0E9B777-B374-464F-873E-78B2CC24C6A7}" type="presParOf" srcId="{A1A4AABA-0D73-471F-9C59-EEC3A4B94768}" destId="{240090B1-72A2-4991-BD28-88902FFFE3A6}" srcOrd="1" destOrd="0" presId="urn:microsoft.com/office/officeart/2005/8/layout/orgChart1"/>
+    <dgm:cxn modelId="{E0F297D1-48FC-4370-9AB0-718A53A386B5}" type="presParOf" srcId="{4F1D5496-9917-46E2-B7DE-27284C6F4910}" destId="{406A0885-8E6D-4626-89E1-BFE08627377A}" srcOrd="1" destOrd="0" presId="urn:microsoft.com/office/officeart/2005/8/layout/orgChart1"/>
+    <dgm:cxn modelId="{F1176976-C47E-4E0C-9900-79DE9DE9FA71}" type="presParOf" srcId="{406A0885-8E6D-4626-89E1-BFE08627377A}" destId="{6F23FF57-DEED-41BB-801F-8A60044E4E74}" srcOrd="0" destOrd="0" presId="urn:microsoft.com/office/officeart/2005/8/layout/orgChart1"/>
+    <dgm:cxn modelId="{550AEFCB-9459-43CC-89F4-C77FC7D87268}" type="presParOf" srcId="{406A0885-8E6D-4626-89E1-BFE08627377A}" destId="{7B39E3B3-8F44-42E8-ABD9-03C6530DA152}" srcOrd="1" destOrd="0" presId="urn:microsoft.com/office/officeart/2005/8/layout/orgChart1"/>
+    <dgm:cxn modelId="{AF8D2F1E-6C31-41EC-97C5-9EE17BF14529}" type="presParOf" srcId="{7B39E3B3-8F44-42E8-ABD9-03C6530DA152}" destId="{93403164-EEA5-4804-B96D-019287C92B31}" srcOrd="0" destOrd="0" presId="urn:microsoft.com/office/officeart/2005/8/layout/orgChart1"/>
+    <dgm:cxn modelId="{7BBE1B88-F56B-4FA1-83D1-98112D229F8C}" type="presParOf" srcId="{93403164-EEA5-4804-B96D-019287C92B31}" destId="{B12CB3B3-1212-492B-AD1E-D16D60915652}" srcOrd="0" destOrd="0" presId="urn:microsoft.com/office/officeart/2005/8/layout/orgChart1"/>
+    <dgm:cxn modelId="{555F4B0E-DFEB-4486-B7EE-75EED95E7B2E}" type="presParOf" srcId="{93403164-EEA5-4804-B96D-019287C92B31}" destId="{1B0B1008-FCF2-4CE8-84F8-DC1964CC3C7E}" srcOrd="1" destOrd="0" presId="urn:microsoft.com/office/officeart/2005/8/layout/orgChart1"/>
+    <dgm:cxn modelId="{F0FA1431-9102-4425-B91C-EDEA2A3C4422}" type="presParOf" srcId="{7B39E3B3-8F44-42E8-ABD9-03C6530DA152}" destId="{8E8F067E-EE63-4694-83A8-0A8F36749747}" srcOrd="1" destOrd="0" presId="urn:microsoft.com/office/officeart/2005/8/layout/orgChart1"/>
+    <dgm:cxn modelId="{1D3C78CA-B5BD-4E65-9274-48C16BD3BC54}" type="presParOf" srcId="{8E8F067E-EE63-4694-83A8-0A8F36749747}" destId="{FF3ADFD5-62FD-445D-8F51-89719E292555}" srcOrd="0" destOrd="0" presId="urn:microsoft.com/office/officeart/2005/8/layout/orgChart1"/>
+    <dgm:cxn modelId="{4AB58D14-7250-48E5-912F-C4A973243F39}" type="presParOf" srcId="{8E8F067E-EE63-4694-83A8-0A8F36749747}" destId="{20497276-A020-4060-88EA-98E0AF4C52B6}" srcOrd="1" destOrd="0" presId="urn:microsoft.com/office/officeart/2005/8/layout/orgChart1"/>
+    <dgm:cxn modelId="{FD8D238E-F1AB-4396-BE06-8CA2DFAA8616}" type="presParOf" srcId="{20497276-A020-4060-88EA-98E0AF4C52B6}" destId="{1D774817-B609-4F3B-992E-D907503DFEE3}" srcOrd="0" destOrd="0" presId="urn:microsoft.com/office/officeart/2005/8/layout/orgChart1"/>
+    <dgm:cxn modelId="{C378260B-854C-4FDA-BA20-1BF9E45DBF5D}" type="presParOf" srcId="{1D774817-B609-4F3B-992E-D907503DFEE3}" destId="{9E92E996-47A3-4508-8A22-F4B0F4E7F1E9}" srcOrd="0" destOrd="0" presId="urn:microsoft.com/office/officeart/2005/8/layout/orgChart1"/>
+    <dgm:cxn modelId="{4287FD47-EF1A-4DB2-A6ED-9C687CB7A889}" type="presParOf" srcId="{1D774817-B609-4F3B-992E-D907503DFEE3}" destId="{E6BB60CF-C4D8-4399-96CA-26CCF725DAE9}" srcOrd="1" destOrd="0" presId="urn:microsoft.com/office/officeart/2005/8/layout/orgChart1"/>
+    <dgm:cxn modelId="{C82FD749-C737-4EA7-9D0B-7B9E2F2D6F94}" type="presParOf" srcId="{20497276-A020-4060-88EA-98E0AF4C52B6}" destId="{75616C13-C3EE-4870-9B98-5DDE04B25506}" srcOrd="1" destOrd="0" presId="urn:microsoft.com/office/officeart/2005/8/layout/orgChart1"/>
+    <dgm:cxn modelId="{10224FF5-8315-4549-9832-7B400C616F71}" type="presParOf" srcId="{75616C13-C3EE-4870-9B98-5DDE04B25506}" destId="{04E8822A-A480-4B20-AF4A-630F7CF26AE1}" srcOrd="0" destOrd="0" presId="urn:microsoft.com/office/officeart/2005/8/layout/orgChart1"/>
+    <dgm:cxn modelId="{33022AE5-C0D1-47ED-B295-D66492838253}" type="presParOf" srcId="{75616C13-C3EE-4870-9B98-5DDE04B25506}" destId="{F43F5D0A-1EC4-435A-B23B-B32B26E85BE5}" srcOrd="1" destOrd="0" presId="urn:microsoft.com/office/officeart/2005/8/layout/orgChart1"/>
+    <dgm:cxn modelId="{F9270534-8BC3-410B-95FA-C5E03FD9B993}" type="presParOf" srcId="{F43F5D0A-1EC4-435A-B23B-B32B26E85BE5}" destId="{59D580F3-EAB0-43F9-890F-EB4D81A077C7}" srcOrd="0" destOrd="0" presId="urn:microsoft.com/office/officeart/2005/8/layout/orgChart1"/>
+    <dgm:cxn modelId="{54A80460-062C-4383-9292-C0707DFDEE63}" type="presParOf" srcId="{59D580F3-EAB0-43F9-890F-EB4D81A077C7}" destId="{194E2BC8-5D27-4203-AB1D-EF66A9EEC3C0}" srcOrd="0" destOrd="0" presId="urn:microsoft.com/office/officeart/2005/8/layout/orgChart1"/>
+    <dgm:cxn modelId="{393287A5-1D9C-4866-B7C9-B5AE0F091D4E}" type="presParOf" srcId="{59D580F3-EAB0-43F9-890F-EB4D81A077C7}" destId="{22A00D16-DD51-4AEE-B2E8-1F1D2B559791}" srcOrd="1" destOrd="0" presId="urn:microsoft.com/office/officeart/2005/8/layout/orgChart1"/>
+    <dgm:cxn modelId="{E664EC3F-95E2-408A-92F9-BEB0F7DEFFD9}" type="presParOf" srcId="{F43F5D0A-1EC4-435A-B23B-B32B26E85BE5}" destId="{89A8C39F-0432-46FB-9918-D5D3316907F8}" srcOrd="1" destOrd="0" presId="urn:microsoft.com/office/officeart/2005/8/layout/orgChart1"/>
+    <dgm:cxn modelId="{5607637A-4B96-48E2-9DAE-30CB42CC4536}" type="presParOf" srcId="{F43F5D0A-1EC4-435A-B23B-B32B26E85BE5}" destId="{B63FFE48-8578-4595-8A1B-0294E9E07386}" srcOrd="2" destOrd="0" presId="urn:microsoft.com/office/officeart/2005/8/layout/orgChart1"/>
+    <dgm:cxn modelId="{26F476B0-3FEF-4D73-8526-13E7C5F4F914}" type="presParOf" srcId="{20497276-A020-4060-88EA-98E0AF4C52B6}" destId="{B5AC7409-81B0-4BFE-8EC0-308C0BBBE1FC}" srcOrd="2" destOrd="0" presId="urn:microsoft.com/office/officeart/2005/8/layout/orgChart1"/>
+    <dgm:cxn modelId="{A51AF7CB-FF97-4731-AC3E-141AD14718E5}" type="presParOf" srcId="{7B39E3B3-8F44-42E8-ABD9-03C6530DA152}" destId="{0CA757F2-CB7D-412F-9A7F-7B08C1EDCF3D}" srcOrd="2" destOrd="0" presId="urn:microsoft.com/office/officeart/2005/8/layout/orgChart1"/>
+    <dgm:cxn modelId="{623BFE73-989E-4F5A-ADC8-7CC7DCF5B07B}" type="presParOf" srcId="{406A0885-8E6D-4626-89E1-BFE08627377A}" destId="{72BA37CF-2237-4CC9-BF82-FBC5CB034E85}" srcOrd="2" destOrd="0" presId="urn:microsoft.com/office/officeart/2005/8/layout/orgChart1"/>
+    <dgm:cxn modelId="{46A34C1B-5874-44A7-A205-EC3C01C0D365}" type="presParOf" srcId="{406A0885-8E6D-4626-89E1-BFE08627377A}" destId="{5DFD81DA-FBFF-4151-B3CE-E134BA160246}" srcOrd="3" destOrd="0" presId="urn:microsoft.com/office/officeart/2005/8/layout/orgChart1"/>
+    <dgm:cxn modelId="{FA93E68F-9701-46CD-B162-CE91A92C42E9}" type="presParOf" srcId="{5DFD81DA-FBFF-4151-B3CE-E134BA160246}" destId="{525B6E47-4078-4BC0-8A93-1EE6249DC0B5}" srcOrd="0" destOrd="0" presId="urn:microsoft.com/office/officeart/2005/8/layout/orgChart1"/>
+    <dgm:cxn modelId="{510F9EB4-1B4A-4C25-90B6-25623F743F2F}" type="presParOf" srcId="{525B6E47-4078-4BC0-8A93-1EE6249DC0B5}" destId="{9E8ED3AD-604F-45E7-A163-E586DA92AA19}" srcOrd="0" destOrd="0" presId="urn:microsoft.com/office/officeart/2005/8/layout/orgChart1"/>
+    <dgm:cxn modelId="{ED22BC34-167F-42F7-B52A-7B5742795CBB}" type="presParOf" srcId="{525B6E47-4078-4BC0-8A93-1EE6249DC0B5}" destId="{F145471A-484F-455B-805C-56A913AD96E4}" srcOrd="1" destOrd="0" presId="urn:microsoft.com/office/officeart/2005/8/layout/orgChart1"/>
+    <dgm:cxn modelId="{793C2B27-5453-4301-ABFA-7097A159C9C7}" type="presParOf" srcId="{5DFD81DA-FBFF-4151-B3CE-E134BA160246}" destId="{BF0EA776-5712-4AF8-A0F8-0BCDDD291538}" srcOrd="1" destOrd="0" presId="urn:microsoft.com/office/officeart/2005/8/layout/orgChart1"/>
+    <dgm:cxn modelId="{C5FDDFCA-E624-4ED8-8E7C-4FD5E82705BC}" type="presParOf" srcId="{BF0EA776-5712-4AF8-A0F8-0BCDDD291538}" destId="{7D5FF975-4565-40D2-84DF-B1245C21F133}" srcOrd="0" destOrd="0" presId="urn:microsoft.com/office/officeart/2005/8/layout/orgChart1"/>
+    <dgm:cxn modelId="{0B05D4CC-96C3-441B-9A79-BA6190F87FDC}" type="presParOf" srcId="{BF0EA776-5712-4AF8-A0F8-0BCDDD291538}" destId="{27429AA3-C370-445A-B1A6-AFE969EA6349}" srcOrd="1" destOrd="0" presId="urn:microsoft.com/office/officeart/2005/8/layout/orgChart1"/>
+    <dgm:cxn modelId="{FF4A95BE-D82D-45FF-B2CE-E951AF0013A3}" type="presParOf" srcId="{27429AA3-C370-445A-B1A6-AFE969EA6349}" destId="{B897879F-7506-4633-97AD-30337296C41A}" srcOrd="0" destOrd="0" presId="urn:microsoft.com/office/officeart/2005/8/layout/orgChart1"/>
+    <dgm:cxn modelId="{D9620E3F-D046-440B-8A9D-488ADBD15847}" type="presParOf" srcId="{B897879F-7506-4633-97AD-30337296C41A}" destId="{11D4DBB8-5F6A-4578-8964-6D97F810E0A9}" srcOrd="0" destOrd="0" presId="urn:microsoft.com/office/officeart/2005/8/layout/orgChart1"/>
+    <dgm:cxn modelId="{976C3712-CED9-45ED-A055-9F470BC510A5}" type="presParOf" srcId="{B897879F-7506-4633-97AD-30337296C41A}" destId="{04D833A6-388F-4FAC-87D6-613B99767F34}" srcOrd="1" destOrd="0" presId="urn:microsoft.com/office/officeart/2005/8/layout/orgChart1"/>
+    <dgm:cxn modelId="{39144D8D-DEBD-4123-8829-120C6DA3D5D2}" type="presParOf" srcId="{27429AA3-C370-445A-B1A6-AFE969EA6349}" destId="{ED892751-661C-4987-8263-E4A8054E2827}" srcOrd="1" destOrd="0" presId="urn:microsoft.com/office/officeart/2005/8/layout/orgChart1"/>
+    <dgm:cxn modelId="{2EF71BAD-F298-463A-878A-D623A72513A1}" type="presParOf" srcId="{ED892751-661C-4987-8263-E4A8054E2827}" destId="{74B1D532-A03F-48E5-A9D7-DC531E84F43D}" srcOrd="0" destOrd="0" presId="urn:microsoft.com/office/officeart/2005/8/layout/orgChart1"/>
+    <dgm:cxn modelId="{1A763F79-3D11-4BDA-85BF-7630283B310F}" type="presParOf" srcId="{ED892751-661C-4987-8263-E4A8054E2827}" destId="{472DCC2F-8109-4125-8829-2FC32F4EB38B}" srcOrd="1" destOrd="0" presId="urn:microsoft.com/office/officeart/2005/8/layout/orgChart1"/>
+    <dgm:cxn modelId="{3498A787-7E62-41E6-A419-E75364AE83EA}" type="presParOf" srcId="{472DCC2F-8109-4125-8829-2FC32F4EB38B}" destId="{2ED55D92-7C7F-4728-A7A7-5FE03A08A85E}" srcOrd="0" destOrd="0" presId="urn:microsoft.com/office/officeart/2005/8/layout/orgChart1"/>
+    <dgm:cxn modelId="{3E1212E1-78D2-4494-9438-06B6D3532689}" type="presParOf" srcId="{2ED55D92-7C7F-4728-A7A7-5FE03A08A85E}" destId="{A9BE640E-9EA5-461E-9389-2ED341FEDBB9}" srcOrd="0" destOrd="0" presId="urn:microsoft.com/office/officeart/2005/8/layout/orgChart1"/>
+    <dgm:cxn modelId="{AB8353EB-8C26-4D73-B756-B75046C8B131}" type="presParOf" srcId="{2ED55D92-7C7F-4728-A7A7-5FE03A08A85E}" destId="{01E7881F-A951-445B-8F76-8D6E99995415}" srcOrd="1" destOrd="0" presId="urn:microsoft.com/office/officeart/2005/8/layout/orgChart1"/>
+    <dgm:cxn modelId="{7D28BC2C-EB6F-4F4E-8C9A-047D0451F9D2}" type="presParOf" srcId="{472DCC2F-8109-4125-8829-2FC32F4EB38B}" destId="{FA9DC184-BD9E-4AF2-904F-F74BF3CC552A}" srcOrd="1" destOrd="0" presId="urn:microsoft.com/office/officeart/2005/8/layout/orgChart1"/>
+    <dgm:cxn modelId="{E138D4B7-483E-4082-A0C8-A74520364EEF}" type="presParOf" srcId="{472DCC2F-8109-4125-8829-2FC32F4EB38B}" destId="{CB8B296D-5699-4B54-B8ED-4C2975F96ED0}" srcOrd="2" destOrd="0" presId="urn:microsoft.com/office/officeart/2005/8/layout/orgChart1"/>
+    <dgm:cxn modelId="{34379DDF-BBC1-4FA8-84C5-1B3387B4D83D}" type="presParOf" srcId="{27429AA3-C370-445A-B1A6-AFE969EA6349}" destId="{28E647F7-7589-42D9-BCFF-A588753268F8}" srcOrd="2" destOrd="0" presId="urn:microsoft.com/office/officeart/2005/8/layout/orgChart1"/>
+    <dgm:cxn modelId="{AEB5DC37-BA8A-4C89-9241-5DC78E8D3D2E}" type="presParOf" srcId="{5DFD81DA-FBFF-4151-B3CE-E134BA160246}" destId="{C91F3479-71B0-4F78-AC5F-27EB2AE9932F}" srcOrd="2" destOrd="0" presId="urn:microsoft.com/office/officeart/2005/8/layout/orgChart1"/>
+    <dgm:cxn modelId="{FF54ECEB-8BE7-4C18-8BCE-301B1F48AF04}" type="presParOf" srcId="{4F1D5496-9917-46E2-B7DE-27284C6F4910}" destId="{6329A61B-7F63-4D90-BD87-6A94CB208C46}" srcOrd="2" destOrd="0" presId="urn:microsoft.com/office/officeart/2005/8/layout/orgChart1"/>
+    <dgm:cxn modelId="{675229F3-2E43-48EC-8F67-E3C1E4E869FD}" type="presParOf" srcId="{BAAEF759-1B09-4430-BA87-BF6BB0D58613}" destId="{FF1BB8C0-F297-40FA-93B3-BAAFB802B8E5}" srcOrd="2" destOrd="0" presId="urn:microsoft.com/office/officeart/2005/8/layout/orgChart1"/>
+    <dgm:cxn modelId="{84D51B52-0C4C-4A3C-ACC2-AF1D11C9771B}" type="presParOf" srcId="{DB449B16-0F69-4A8F-8FA0-A3B4088AB044}" destId="{9B450A21-9FEF-4100-8886-6D8A0A460AAF}" srcOrd="2" destOrd="0" presId="urn:microsoft.com/office/officeart/2005/8/layout/orgChart1"/>
+    <dgm:cxn modelId="{77BB6B1C-05B5-42A5-9D75-54D4B6D5419D}" type="presParOf" srcId="{CE4FDD92-93E1-4CE0-90BB-110C1FAF86BC}" destId="{513A6A01-B7A7-4719-83E5-E82CFAC52118}" srcOrd="2" destOrd="0" presId="urn:microsoft.com/office/officeart/2005/8/layout/orgChart1"/>
   </dgm:cxnLst>
   <dgm:bg/>
   <dgm:whole/>
@@ -8197,7 +8215,7 @@
 </file>
 
 <file path=customXml/itemProps1.xml><?xml version="1.0" encoding="utf-8"?>
-<ds:datastoreItem xmlns:ds="http://schemas.openxmlformats.org/officeDocument/2006/customXml" ds:itemID="{ECB649BC-3F05-4359-AC8F-F7C23010D408}">
+<ds:datastoreItem xmlns:ds="http://schemas.openxmlformats.org/officeDocument/2006/customXml" ds:itemID="{0ACC7D96-AFB9-4945-853A-F241B86B043C}">
   <ds:schemaRefs>
     <ds:schemaRef ds:uri="http://schemas.openxmlformats.org/officeDocument/2006/bibliography"/>
   </ds:schemaRefs>

</xml_diff>